<commit_message>
Inleiding uigebreid van Conventierapport
</commit_message>
<xml_diff>
--- a/Conventierapport.docx
+++ b/Conventierapport.docx
@@ -167,15 +167,7 @@
         <w:jc w:val="right"/>
       </w:pPr>
       <w:r>
-        <w:t xml:space="preserve">Groepsleden: Jeroen </w:t>
-      </w:r>
-      <w:proofErr w:type="spellStart"/>
-      <w:r>
-        <w:t>Stamkot</w:t>
-      </w:r>
-      <w:proofErr w:type="spellEnd"/>
-      <w:r>
-        <w:t>, Marco Havermans, Teun Aarts en Damian Leijten</w:t>
+        <w:t>Groepsleden: Jeroen Stamkot, Marco Havermans, Teun Aarts en Damian Leijten</w:t>
       </w:r>
     </w:p>
     <w:p>
@@ -237,7 +229,7 @@
           <w:r>
             <w:fldChar w:fldCharType="separate"/>
           </w:r>
-          <w:hyperlink w:anchor="_Toc385245808" w:history="1">
+          <w:hyperlink w:anchor="_Toc385247282" w:history="1">
             <w:r>
               <w:rPr>
                 <w:rStyle w:val="Hyperlink"/>
@@ -264,7 +256,7 @@
                 <w:noProof/>
                 <w:webHidden/>
               </w:rPr>
-              <w:instrText xml:space="preserve"> PAGEREF _Toc385245808 \h </w:instrText>
+              <w:instrText xml:space="preserve"> PAGEREF _Toc385247282 \h </w:instrText>
             </w:r>
             <w:r>
               <w:rPr>
@@ -307,7 +299,7 @@
               <w:lang w:eastAsia="nl-NL"/>
             </w:rPr>
           </w:pPr>
-          <w:hyperlink w:anchor="_Toc385245809" w:history="1">
+          <w:hyperlink w:anchor="_Toc385247283" w:history="1">
             <w:r>
               <w:rPr>
                 <w:rStyle w:val="Hyperlink"/>
@@ -334,7 +326,7 @@
                 <w:noProof/>
                 <w:webHidden/>
               </w:rPr>
-              <w:instrText xml:space="preserve"> PAGEREF _Toc385245809 \h </w:instrText>
+              <w:instrText xml:space="preserve"> PAGEREF _Toc385247283 \h </w:instrText>
             </w:r>
             <w:r>
               <w:rPr>
@@ -377,7 +369,7 @@
               <w:lang w:eastAsia="nl-NL"/>
             </w:rPr>
           </w:pPr>
-          <w:hyperlink w:anchor="_Toc385245810" w:history="1">
+          <w:hyperlink w:anchor="_Toc385247284" w:history="1">
             <w:r>
               <w:rPr>
                 <w:rStyle w:val="Hyperlink"/>
@@ -404,7 +396,7 @@
                 <w:noProof/>
                 <w:webHidden/>
               </w:rPr>
-              <w:instrText xml:space="preserve"> PAGEREF _Toc385245810 \h </w:instrText>
+              <w:instrText xml:space="preserve"> PAGEREF _Toc385247284 \h </w:instrText>
             </w:r>
             <w:r>
               <w:rPr>
@@ -447,7 +439,7 @@
               <w:lang w:eastAsia="nl-NL"/>
             </w:rPr>
           </w:pPr>
-          <w:hyperlink w:anchor="_Toc385245811" w:history="1">
+          <w:hyperlink w:anchor="_Toc385247285" w:history="1">
             <w:r>
               <w:rPr>
                 <w:rStyle w:val="Hyperlink"/>
@@ -474,7 +466,7 @@
                 <w:noProof/>
                 <w:webHidden/>
               </w:rPr>
-              <w:instrText xml:space="preserve"> PAGEREF _Toc385245811 \h </w:instrText>
+              <w:instrText xml:space="preserve"> PAGEREF _Toc385247285 \h </w:instrText>
             </w:r>
             <w:r>
               <w:rPr>
@@ -495,6 +487,76 @@
                 <w:webHidden/>
               </w:rPr>
               <w:t>3</w:t>
+            </w:r>
+            <w:r>
+              <w:rPr>
+                <w:noProof/>
+                <w:webHidden/>
+              </w:rPr>
+              <w:fldChar w:fldCharType="end"/>
+            </w:r>
+          </w:hyperlink>
+        </w:p>
+        <w:p>
+          <w:pPr>
+            <w:pStyle w:val="Inhopg1"/>
+            <w:tabs>
+              <w:tab w:val="right" w:leader="dot" w:pos="9062"/>
+            </w:tabs>
+            <w:rPr>
+              <w:rFonts w:eastAsiaTheme="minorEastAsia"/>
+              <w:noProof/>
+              <w:lang w:eastAsia="nl-NL"/>
+            </w:rPr>
+          </w:pPr>
+          <w:hyperlink w:anchor="_Toc385247286" w:history="1">
+            <w:r>
+              <w:rPr>
+                <w:rStyle w:val="Hyperlink"/>
+                <w:noProof/>
+              </w:rPr>
+              <w:t>Handtekeningen groepsleden:</w:t>
+            </w:r>
+            <w:r>
+              <w:rPr>
+                <w:noProof/>
+                <w:webHidden/>
+              </w:rPr>
+              <w:tab/>
+            </w:r>
+            <w:r>
+              <w:rPr>
+                <w:noProof/>
+                <w:webHidden/>
+              </w:rPr>
+              <w:fldChar w:fldCharType="begin"/>
+            </w:r>
+            <w:r>
+              <w:rPr>
+                <w:noProof/>
+                <w:webHidden/>
+              </w:rPr>
+              <w:instrText xml:space="preserve"> PAGEREF _Toc385247286 \h </w:instrText>
+            </w:r>
+            <w:r>
+              <w:rPr>
+                <w:noProof/>
+                <w:webHidden/>
+              </w:rPr>
+            </w:r>
+            <w:r>
+              <w:rPr>
+                <w:noProof/>
+                <w:webHidden/>
+              </w:rPr>
+              <w:fldChar w:fldCharType="separate"/>
+            </w:r>
+            <w:r>
+              <w:rPr>
+                <w:noProof/>
+                <w:webHidden/>
+              </w:rPr>
+              <w:t>4</w:t>
             </w:r>
             <w:r>
               <w:rPr>
@@ -545,32 +607,44 @@
       <w:pPr>
         <w:pStyle w:val="Kop1"/>
       </w:pPr>
-      <w:bookmarkStart w:id="0" w:name="_Toc385245808"/>
+      <w:bookmarkStart w:id="0" w:name="_Toc385247282"/>
       <w:r>
         <w:lastRenderedPageBreak/>
         <w:t>Inleiding</w:t>
       </w:r>
+      <w:bookmarkEnd w:id="0"/>
+    </w:p>
+    <w:p/>
+    <w:p>
+      <w:r>
+        <w:t xml:space="preserve">Dit document is geschreven voor onszelf zodat we de regels en </w:t>
+      </w:r>
+      <w:r>
+        <w:t xml:space="preserve">van het project nog eens kunnen doorkijken. Dus ook als iemand het niet goed doet dan kunnen we hem er op aanspreken en zeggen dat hij aan de afspraken moet houden die we hebben gemaakt en dit kunnen we dan ook met de leraar bespreken als het echt niet werkt en laten zien dat we het allemaal hebben ondertekend en afgesproken. </w:t>
+      </w:r>
+      <w:r>
+        <w:t xml:space="preserve"> </w:t>
+      </w:r>
+      <w:r>
+        <w:t xml:space="preserve">Hieronder zie je onze afspraken die wij hebben gemaakt en waar we he allemaal mee eens zijn. En als iemand nog een paar afspraken heeft dan moeten we deze weer hierin zetten maar dan moeten we het daarmee het allemaal mee eens zijn want dan moeten we het allemaal weer opnieuw ondertekenen </w:t>
+      </w:r>
+      <w:r>
+        <w:t xml:space="preserve">zodat iedereen het mee eens is. </w:t>
+      </w:r>
       <w:bookmarkStart w:id="1" w:name="_GoBack"/>
-      <w:bookmarkEnd w:id="0"/>
       <w:bookmarkEnd w:id="1"/>
     </w:p>
-    <w:p/>
-    <w:p>
-      <w:r>
-        <w:t xml:space="preserve">Dit document is geschreven voor onszelf zodat we de regels en alles van het project nog </w:t>
-      </w:r>
-      <w:r>
-        <w:t>eens</w:t>
-      </w:r>
-      <w:r>
-        <w:t xml:space="preserve"> kunnen doorkijken. </w:t>
-      </w:r>
-    </w:p>
+    <w:p>
+      <w:r>
+        <w:br w:type="page"/>
+      </w:r>
+    </w:p>
+    <w:p/>
     <w:p>
       <w:pPr>
         <w:pStyle w:val="Kop1"/>
       </w:pPr>
-      <w:bookmarkStart w:id="2" w:name="_Toc385245809"/>
+      <w:bookmarkStart w:id="2" w:name="_Toc385247283"/>
       <w:r>
         <w:t>Afspraken:</w:t>
       </w:r>
@@ -655,7 +729,7 @@
       <w:pPr>
         <w:pStyle w:val="Kop1"/>
       </w:pPr>
-      <w:bookmarkStart w:id="3" w:name="_Toc385245810"/>
+      <w:bookmarkStart w:id="3" w:name="_Toc385247284"/>
       <w:r>
         <w:t>Naamgevingconventies</w:t>
       </w:r>
@@ -720,7 +794,7 @@
       <w:pPr>
         <w:pStyle w:val="Kop1"/>
       </w:pPr>
-      <w:bookmarkStart w:id="4" w:name="_Toc385245811"/>
+      <w:bookmarkStart w:id="4" w:name="_Toc385247285"/>
       <w:r>
         <w:t>Notatieconventies</w:t>
       </w:r>
@@ -896,13 +970,8 @@
             <w:tcW w:w="1825" w:type="dxa"/>
           </w:tcPr>
           <w:p>
-            <w:proofErr w:type="spellStart"/>
-            <w:r>
-              <w:t>Btn</w:t>
-            </w:r>
-            <w:proofErr w:type="spellEnd"/>
-            <w:r>
-              <w:t xml:space="preserve"> = button</w:t>
+            <w:r>
+              <w:t>Btn = button</w:t>
             </w:r>
           </w:p>
         </w:tc>
@@ -911,19 +980,9 @@
             <w:tcW w:w="1825" w:type="dxa"/>
           </w:tcPr>
           <w:p>
-            <w:proofErr w:type="spellStart"/>
-            <w:r>
-              <w:t>Txtbox</w:t>
-            </w:r>
-            <w:proofErr w:type="spellEnd"/>
-            <w:r>
-              <w:t xml:space="preserve"> = </w:t>
-            </w:r>
-            <w:proofErr w:type="spellStart"/>
-            <w:r>
-              <w:t>textbox</w:t>
-            </w:r>
-            <w:proofErr w:type="spellEnd"/>
+            <w:r>
+              <w:t>Txtbox = textbox</w:t>
+            </w:r>
           </w:p>
         </w:tc>
         <w:tc>
@@ -931,13 +990,8 @@
             <w:tcW w:w="1825" w:type="dxa"/>
           </w:tcPr>
           <w:p>
-            <w:proofErr w:type="spellStart"/>
-            <w:r>
-              <w:t>Radiobtn</w:t>
-            </w:r>
-            <w:proofErr w:type="spellEnd"/>
-            <w:r>
-              <w:t xml:space="preserve"> = radiobutton</w:t>
+            <w:r>
+              <w:t>Radiobtn = radiobutton</w:t>
             </w:r>
           </w:p>
         </w:tc>
@@ -946,13 +1000,8 @@
             <w:tcW w:w="1826" w:type="dxa"/>
           </w:tcPr>
           <w:p>
-            <w:proofErr w:type="spellStart"/>
-            <w:r>
-              <w:t>Lbl</w:t>
-            </w:r>
-            <w:proofErr w:type="spellEnd"/>
-            <w:r>
-              <w:t xml:space="preserve"> = label</w:t>
+            <w:r>
+              <w:t>Lbl = label</w:t>
             </w:r>
           </w:p>
         </w:tc>
@@ -961,19 +1010,9 @@
             <w:tcW w:w="1826" w:type="dxa"/>
           </w:tcPr>
           <w:p>
-            <w:proofErr w:type="spellStart"/>
-            <w:r>
-              <w:t>Picbox</w:t>
-            </w:r>
-            <w:proofErr w:type="spellEnd"/>
-            <w:r>
-              <w:t xml:space="preserve"> = </w:t>
-            </w:r>
-            <w:proofErr w:type="spellStart"/>
-            <w:r>
-              <w:t>picturebox</w:t>
-            </w:r>
-            <w:proofErr w:type="spellEnd"/>
+            <w:r>
+              <w:t>Picbox = picturebox</w:t>
+            </w:r>
           </w:p>
         </w:tc>
       </w:tr>
@@ -986,19 +1025,9 @@
             <w:tcW w:w="1825" w:type="dxa"/>
           </w:tcPr>
           <w:p>
-            <w:proofErr w:type="spellStart"/>
-            <w:r>
-              <w:t>Chkbox</w:t>
-            </w:r>
-            <w:proofErr w:type="spellEnd"/>
-            <w:r>
-              <w:t xml:space="preserve"> = </w:t>
-            </w:r>
-            <w:proofErr w:type="spellStart"/>
-            <w:r>
-              <w:t>checkbox</w:t>
-            </w:r>
-            <w:proofErr w:type="spellEnd"/>
+            <w:r>
+              <w:t>Chkbox = checkbox</w:t>
+            </w:r>
           </w:p>
         </w:tc>
         <w:tc>
@@ -1006,13 +1035,8 @@
             <w:tcW w:w="1825" w:type="dxa"/>
           </w:tcPr>
           <w:p>
-            <w:proofErr w:type="spellStart"/>
-            <w:r>
-              <w:t>Pnl</w:t>
-            </w:r>
-            <w:proofErr w:type="spellEnd"/>
-            <w:r>
-              <w:t xml:space="preserve"> = panel</w:t>
+            <w:r>
+              <w:t>Pnl = panel</w:t>
             </w:r>
           </w:p>
         </w:tc>
@@ -1021,13 +1045,8 @@
             <w:tcW w:w="1825" w:type="dxa"/>
           </w:tcPr>
           <w:p>
-            <w:proofErr w:type="spellStart"/>
-            <w:r>
-              <w:t>Ststrip</w:t>
-            </w:r>
-            <w:proofErr w:type="spellEnd"/>
-            <w:r>
-              <w:t xml:space="preserve"> = statusstrip</w:t>
+            <w:r>
+              <w:t>Ststrip = statusstrip</w:t>
             </w:r>
           </w:p>
         </w:tc>
@@ -1036,13 +1055,8 @@
             <w:tcW w:w="1826" w:type="dxa"/>
           </w:tcPr>
           <w:p>
-            <w:proofErr w:type="spellStart"/>
-            <w:r>
-              <w:t>Tmr</w:t>
-            </w:r>
-            <w:proofErr w:type="spellEnd"/>
-            <w:r>
-              <w:t xml:space="preserve"> = timer</w:t>
+            <w:r>
+              <w:t>Tmr = timer</w:t>
             </w:r>
           </w:p>
         </w:tc>
@@ -1098,13 +1112,22 @@
       </w:pPr>
     </w:p>
     <w:p>
-      <w:r>
+      <w:pPr>
         <w:rPr>
           <w:b/>
         </w:rPr>
+      </w:pPr>
+    </w:p>
+    <w:p>
+      <w:pPr>
+        <w:pStyle w:val="Kop1"/>
+      </w:pPr>
+      <w:bookmarkStart w:id="5" w:name="_Toc385247286"/>
+      <w:r>
         <w:lastRenderedPageBreak/>
         <w:t>Handtekeningen groepsleden:</w:t>
       </w:r>
+      <w:bookmarkEnd w:id="5"/>
     </w:p>
     <w:p/>
     <w:p/>
@@ -1140,15 +1163,7 @@
     <w:p/>
     <w:p>
       <w:r>
-        <w:t xml:space="preserve">Jeroen </w:t>
-      </w:r>
-      <w:proofErr w:type="spellStart"/>
-      <w:r>
-        <w:t>Stamkot</w:t>
-      </w:r>
-      <w:proofErr w:type="spellEnd"/>
-      <w:r>
-        <w:t xml:space="preserve">: </w:t>
+        <w:t xml:space="preserve">Jeroen Stamkot: </w:t>
       </w:r>
       <w:r>
         <w:tab/>
@@ -1217,6 +1232,7 @@
         <w:docPartUnique/>
       </w:docPartObj>
     </w:sdtPr>
+    <w:sdtEndPr/>
     <w:sdtContent>
       <w:p>
         <w:pPr>
@@ -2402,7 +2418,7 @@
 </file>
 
 <file path=customXml/itemProps1.xml><?xml version="1.0" encoding="utf-8"?>
-<ds:datastoreItem xmlns:ds="http://schemas.openxmlformats.org/officeDocument/2006/customXml" ds:itemID="{F14FBBA3-1903-435D-8AD1-7B7FC82A418D}">
+<ds:datastoreItem xmlns:ds="http://schemas.openxmlformats.org/officeDocument/2006/customXml" ds:itemID="{E845C31D-C301-4BFD-8EE0-4F04C0623064}">
   <ds:schemaRefs>
     <ds:schemaRef ds:uri="http://schemas.openxmlformats.org/officeDocument/2006/bibliography"/>
   </ds:schemaRefs>

</xml_diff>

<commit_message>
Inhoudsopgave van Conventierapport bijgewerkt
</commit_message>
<xml_diff>
--- a/Conventierapport.docx
+++ b/Conventierapport.docx
@@ -167,7 +167,15 @@
         <w:jc w:val="right"/>
       </w:pPr>
       <w:r>
-        <w:t>Groepsleden: Jeroen Stamkot, Marco Havermans, Teun Aarts en Damian Leijten</w:t>
+        <w:t xml:space="preserve">Groepsleden: Jeroen </w:t>
+      </w:r>
+      <w:proofErr w:type="spellStart"/>
+      <w:r>
+        <w:t>Stamkot</w:t>
+      </w:r>
+      <w:proofErr w:type="spellEnd"/>
+      <w:r>
+        <w:t>, Marco Havermans, Teun Aarts en Damian Leijten</w:t>
       </w:r>
     </w:p>
     <w:p>
@@ -207,6 +215,11 @@
           <w:r>
             <w:t>Inhoud</w:t>
           </w:r>
+          <w:r>
+            <w:t>sopgave</w:t>
+          </w:r>
+          <w:bookmarkStart w:id="0" w:name="_GoBack"/>
+          <w:bookmarkEnd w:id="0"/>
         </w:p>
         <w:p>
           <w:pPr>
@@ -229,7 +242,7 @@
           <w:r>
             <w:fldChar w:fldCharType="separate"/>
           </w:r>
-          <w:hyperlink w:anchor="_Toc385247282" w:history="1">
+          <w:hyperlink w:anchor="_Toc385249316" w:history="1">
             <w:r>
               <w:rPr>
                 <w:rStyle w:val="Hyperlink"/>
@@ -256,7 +269,7 @@
                 <w:noProof/>
                 <w:webHidden/>
               </w:rPr>
-              <w:instrText xml:space="preserve"> PAGEREF _Toc385247282 \h </w:instrText>
+              <w:instrText xml:space="preserve"> PAGEREF _Toc385249316 \h </w:instrText>
             </w:r>
             <w:r>
               <w:rPr>
@@ -299,7 +312,7 @@
               <w:lang w:eastAsia="nl-NL"/>
             </w:rPr>
           </w:pPr>
-          <w:hyperlink w:anchor="_Toc385247283" w:history="1">
+          <w:hyperlink w:anchor="_Toc385249317" w:history="1">
             <w:r>
               <w:rPr>
                 <w:rStyle w:val="Hyperlink"/>
@@ -326,7 +339,7 @@
                 <w:noProof/>
                 <w:webHidden/>
               </w:rPr>
-              <w:instrText xml:space="preserve"> PAGEREF _Toc385247283 \h </w:instrText>
+              <w:instrText xml:space="preserve"> PAGEREF _Toc385249317 \h </w:instrText>
             </w:r>
             <w:r>
               <w:rPr>
@@ -346,7 +359,7 @@
                 <w:noProof/>
                 <w:webHidden/>
               </w:rPr>
-              <w:t>3</w:t>
+              <w:t>4</w:t>
             </w:r>
             <w:r>
               <w:rPr>
@@ -369,7 +382,7 @@
               <w:lang w:eastAsia="nl-NL"/>
             </w:rPr>
           </w:pPr>
-          <w:hyperlink w:anchor="_Toc385247284" w:history="1">
+          <w:hyperlink w:anchor="_Toc385249318" w:history="1">
             <w:r>
               <w:rPr>
                 <w:rStyle w:val="Hyperlink"/>
@@ -396,7 +409,7 @@
                 <w:noProof/>
                 <w:webHidden/>
               </w:rPr>
-              <w:instrText xml:space="preserve"> PAGEREF _Toc385247284 \h </w:instrText>
+              <w:instrText xml:space="preserve"> PAGEREF _Toc385249318 \h </w:instrText>
             </w:r>
             <w:r>
               <w:rPr>
@@ -416,7 +429,7 @@
                 <w:noProof/>
                 <w:webHidden/>
               </w:rPr>
-              <w:t>3</w:t>
+              <w:t>4</w:t>
             </w:r>
             <w:r>
               <w:rPr>
@@ -439,7 +452,7 @@
               <w:lang w:eastAsia="nl-NL"/>
             </w:rPr>
           </w:pPr>
-          <w:hyperlink w:anchor="_Toc385247285" w:history="1">
+          <w:hyperlink w:anchor="_Toc385249319" w:history="1">
             <w:r>
               <w:rPr>
                 <w:rStyle w:val="Hyperlink"/>
@@ -466,7 +479,7 @@
                 <w:noProof/>
                 <w:webHidden/>
               </w:rPr>
-              <w:instrText xml:space="preserve"> PAGEREF _Toc385247285 \h </w:instrText>
+              <w:instrText xml:space="preserve"> PAGEREF _Toc385249319 \h </w:instrText>
             </w:r>
             <w:r>
               <w:rPr>
@@ -486,7 +499,7 @@
                 <w:noProof/>
                 <w:webHidden/>
               </w:rPr>
-              <w:t>3</w:t>
+              <w:t>4</w:t>
             </w:r>
             <w:r>
               <w:rPr>
@@ -509,7 +522,7 @@
               <w:lang w:eastAsia="nl-NL"/>
             </w:rPr>
           </w:pPr>
-          <w:hyperlink w:anchor="_Toc385247286" w:history="1">
+          <w:hyperlink w:anchor="_Toc385249320" w:history="1">
             <w:r>
               <w:rPr>
                 <w:rStyle w:val="Hyperlink"/>
@@ -536,7 +549,7 @@
                 <w:noProof/>
                 <w:webHidden/>
               </w:rPr>
-              <w:instrText xml:space="preserve"> PAGEREF _Toc385247286 \h </w:instrText>
+              <w:instrText xml:space="preserve"> PAGEREF _Toc385249320 \h </w:instrText>
             </w:r>
             <w:r>
               <w:rPr>
@@ -556,7 +569,7 @@
                 <w:noProof/>
                 <w:webHidden/>
               </w:rPr>
-              <w:t>4</w:t>
+              <w:t>5</w:t>
             </w:r>
             <w:r>
               <w:rPr>
@@ -607,12 +620,12 @@
       <w:pPr>
         <w:pStyle w:val="Kop1"/>
       </w:pPr>
-      <w:bookmarkStart w:id="0" w:name="_Toc385247282"/>
+      <w:bookmarkStart w:id="1" w:name="_Toc385249316"/>
       <w:r>
         <w:lastRenderedPageBreak/>
         <w:t>Inleiding</w:t>
       </w:r>
-      <w:bookmarkEnd w:id="0"/>
+      <w:bookmarkEnd w:id="1"/>
     </w:p>
     <w:p/>
     <w:p>
@@ -631,8 +644,6 @@
       <w:r>
         <w:t xml:space="preserve">zodat iedereen het mee eens is. </w:t>
       </w:r>
-      <w:bookmarkStart w:id="1" w:name="_GoBack"/>
-      <w:bookmarkEnd w:id="1"/>
     </w:p>
     <w:p>
       <w:r>
@@ -644,7 +655,7 @@
       <w:pPr>
         <w:pStyle w:val="Kop1"/>
       </w:pPr>
-      <w:bookmarkStart w:id="2" w:name="_Toc385247283"/>
+      <w:bookmarkStart w:id="2" w:name="_Toc385249317"/>
       <w:r>
         <w:t>Afspraken:</w:t>
       </w:r>
@@ -729,7 +740,7 @@
       <w:pPr>
         <w:pStyle w:val="Kop1"/>
       </w:pPr>
-      <w:bookmarkStart w:id="3" w:name="_Toc385247284"/>
+      <w:bookmarkStart w:id="3" w:name="_Toc385249318"/>
       <w:r>
         <w:t>Naamgevingconventies</w:t>
       </w:r>
@@ -794,7 +805,7 @@
       <w:pPr>
         <w:pStyle w:val="Kop1"/>
       </w:pPr>
-      <w:bookmarkStart w:id="4" w:name="_Toc385247285"/>
+      <w:bookmarkStart w:id="4" w:name="_Toc385249319"/>
       <w:r>
         <w:t>Notatieconventies</w:t>
       </w:r>
@@ -970,8 +981,13 @@
             <w:tcW w:w="1825" w:type="dxa"/>
           </w:tcPr>
           <w:p>
-            <w:r>
-              <w:t>Btn = button</w:t>
+            <w:proofErr w:type="spellStart"/>
+            <w:r>
+              <w:t>Btn</w:t>
+            </w:r>
+            <w:proofErr w:type="spellEnd"/>
+            <w:r>
+              <w:t xml:space="preserve"> = button</w:t>
             </w:r>
           </w:p>
         </w:tc>
@@ -980,9 +996,19 @@
             <w:tcW w:w="1825" w:type="dxa"/>
           </w:tcPr>
           <w:p>
-            <w:r>
-              <w:t>Txtbox = textbox</w:t>
-            </w:r>
+            <w:proofErr w:type="spellStart"/>
+            <w:r>
+              <w:t>Txtbox</w:t>
+            </w:r>
+            <w:proofErr w:type="spellEnd"/>
+            <w:r>
+              <w:t xml:space="preserve"> = </w:t>
+            </w:r>
+            <w:proofErr w:type="spellStart"/>
+            <w:r>
+              <w:t>textbox</w:t>
+            </w:r>
+            <w:proofErr w:type="spellEnd"/>
           </w:p>
         </w:tc>
         <w:tc>
@@ -990,8 +1016,13 @@
             <w:tcW w:w="1825" w:type="dxa"/>
           </w:tcPr>
           <w:p>
-            <w:r>
-              <w:t>Radiobtn = radiobutton</w:t>
+            <w:proofErr w:type="spellStart"/>
+            <w:r>
+              <w:t>Radiobtn</w:t>
+            </w:r>
+            <w:proofErr w:type="spellEnd"/>
+            <w:r>
+              <w:t xml:space="preserve"> = radiobutton</w:t>
             </w:r>
           </w:p>
         </w:tc>
@@ -1000,8 +1031,13 @@
             <w:tcW w:w="1826" w:type="dxa"/>
           </w:tcPr>
           <w:p>
-            <w:r>
-              <w:t>Lbl = label</w:t>
+            <w:proofErr w:type="spellStart"/>
+            <w:r>
+              <w:t>Lbl</w:t>
+            </w:r>
+            <w:proofErr w:type="spellEnd"/>
+            <w:r>
+              <w:t xml:space="preserve"> = label</w:t>
             </w:r>
           </w:p>
         </w:tc>
@@ -1010,9 +1046,19 @@
             <w:tcW w:w="1826" w:type="dxa"/>
           </w:tcPr>
           <w:p>
-            <w:r>
-              <w:t>Picbox = picturebox</w:t>
-            </w:r>
+            <w:proofErr w:type="spellStart"/>
+            <w:r>
+              <w:t>Picbox</w:t>
+            </w:r>
+            <w:proofErr w:type="spellEnd"/>
+            <w:r>
+              <w:t xml:space="preserve"> = </w:t>
+            </w:r>
+            <w:proofErr w:type="spellStart"/>
+            <w:r>
+              <w:t>picturebox</w:t>
+            </w:r>
+            <w:proofErr w:type="spellEnd"/>
           </w:p>
         </w:tc>
       </w:tr>
@@ -1025,9 +1071,19 @@
             <w:tcW w:w="1825" w:type="dxa"/>
           </w:tcPr>
           <w:p>
-            <w:r>
-              <w:t>Chkbox = checkbox</w:t>
-            </w:r>
+            <w:proofErr w:type="spellStart"/>
+            <w:r>
+              <w:t>Chkbox</w:t>
+            </w:r>
+            <w:proofErr w:type="spellEnd"/>
+            <w:r>
+              <w:t xml:space="preserve"> = </w:t>
+            </w:r>
+            <w:proofErr w:type="spellStart"/>
+            <w:r>
+              <w:t>checkbox</w:t>
+            </w:r>
+            <w:proofErr w:type="spellEnd"/>
           </w:p>
         </w:tc>
         <w:tc>
@@ -1035,8 +1091,13 @@
             <w:tcW w:w="1825" w:type="dxa"/>
           </w:tcPr>
           <w:p>
-            <w:r>
-              <w:t>Pnl = panel</w:t>
+            <w:proofErr w:type="spellStart"/>
+            <w:r>
+              <w:t>Pnl</w:t>
+            </w:r>
+            <w:proofErr w:type="spellEnd"/>
+            <w:r>
+              <w:t xml:space="preserve"> = panel</w:t>
             </w:r>
           </w:p>
         </w:tc>
@@ -1045,8 +1106,13 @@
             <w:tcW w:w="1825" w:type="dxa"/>
           </w:tcPr>
           <w:p>
-            <w:r>
-              <w:t>Ststrip = statusstrip</w:t>
+            <w:proofErr w:type="spellStart"/>
+            <w:r>
+              <w:t>Ststrip</w:t>
+            </w:r>
+            <w:proofErr w:type="spellEnd"/>
+            <w:r>
+              <w:t xml:space="preserve"> = statusstrip</w:t>
             </w:r>
           </w:p>
         </w:tc>
@@ -1055,8 +1121,13 @@
             <w:tcW w:w="1826" w:type="dxa"/>
           </w:tcPr>
           <w:p>
-            <w:r>
-              <w:t>Tmr = timer</w:t>
+            <w:proofErr w:type="spellStart"/>
+            <w:r>
+              <w:t>Tmr</w:t>
+            </w:r>
+            <w:proofErr w:type="spellEnd"/>
+            <w:r>
+              <w:t xml:space="preserve"> = timer</w:t>
             </w:r>
           </w:p>
         </w:tc>
@@ -1122,7 +1193,7 @@
       <w:pPr>
         <w:pStyle w:val="Kop1"/>
       </w:pPr>
-      <w:bookmarkStart w:id="5" w:name="_Toc385247286"/>
+      <w:bookmarkStart w:id="5" w:name="_Toc385249320"/>
       <w:r>
         <w:lastRenderedPageBreak/>
         <w:t>Handtekeningen groepsleden:</w:t>
@@ -1163,7 +1234,15 @@
     <w:p/>
     <w:p>
       <w:r>
-        <w:t xml:space="preserve">Jeroen Stamkot: </w:t>
+        <w:t xml:space="preserve">Jeroen </w:t>
+      </w:r>
+      <w:proofErr w:type="spellStart"/>
+      <w:r>
+        <w:t>Stamkot</w:t>
+      </w:r>
+      <w:proofErr w:type="spellEnd"/>
+      <w:r>
+        <w:t xml:space="preserve">: </w:t>
       </w:r>
       <w:r>
         <w:tab/>
@@ -1252,7 +1331,7 @@
           <w:rPr>
             <w:noProof/>
           </w:rPr>
-          <w:t>3</w:t>
+          <w:t>5</w:t>
         </w:r>
         <w:r>
           <w:fldChar w:fldCharType="end"/>
@@ -2418,7 +2497,7 @@
 </file>
 
 <file path=customXml/itemProps1.xml><?xml version="1.0" encoding="utf-8"?>
-<ds:datastoreItem xmlns:ds="http://schemas.openxmlformats.org/officeDocument/2006/customXml" ds:itemID="{E845C31D-C301-4BFD-8EE0-4F04C0623064}">
+<ds:datastoreItem xmlns:ds="http://schemas.openxmlformats.org/officeDocument/2006/customXml" ds:itemID="{15482227-F1F1-4B25-8CFE-6320FDD16A0E}">
   <ds:schemaRefs>
     <ds:schemaRef ds:uri="http://schemas.openxmlformats.org/officeDocument/2006/bibliography"/>
   </ds:schemaRefs>

</xml_diff>